<commit_message>
Update report future work section
</commit_message>
<xml_diff>
--- a/assignments/Engineering_Design_Report.docx
+++ b/assignments/Engineering_Design_Report.docx
@@ -338,15 +338,7 @@
         </w:rPr>
       </w:pPr>
       <w:r>
-        <w:t xml:space="preserve">Submit under </w:t>
-      </w:r>
-      <w:proofErr w:type="spellStart"/>
-      <w:r>
-        <w:t>team_deliverables</w:t>
-      </w:r>
-      <w:proofErr w:type="spellEnd"/>
-      <w:r>
-        <w:t xml:space="preserve"> on GitHub.  </w:t>
+        <w:t xml:space="preserve">Submit under team_deliverables on GitHub.  </w:t>
       </w:r>
       <w:r>
         <w:t xml:space="preserve">There should be separate reports for ECE490 and ECE491 students. Keep updating your existing team report as you edit and refine it throughout the semester. </w:t>
@@ -1887,6 +1879,23 @@
       </w:r>
     </w:p>
     <w:p>
+      <w:pPr>
+        <w:ind w:left="360"/>
+      </w:pPr>
+      <w:r>
+        <w:rPr>
+          <w:b/>
+          <w:bCs/>
+        </w:rPr>
+        <w:t>System Improvement Recommendations</w:t>
+      </w:r>
+      <w:r>
+        <w:rPr>
+          <w:b/>
+          <w:bCs/>
+        </w:rPr>
+        <w:br/>
+      </w:r>
       <w:r>
         <w:t>Critically evaluate system limitations and propose improvements:</w:t>
       </w:r>
@@ -1897,9 +1906,18 @@
           <w:ilvl w:val="0"/>
           <w:numId w:val="23"/>
         </w:numPr>
-      </w:pPr>
-      <w:r>
-        <w:t>List and rank recommendations from most critical to least critical</w:t>
+        <w:rPr>
+          <w:rFonts w:cstheme="minorHAnsi"/>
+        </w:rPr>
+      </w:pPr>
+      <w:r>
+        <w:t xml:space="preserve">List </w:t>
+      </w:r>
+      <w:r>
+        <w:rPr>
+          <w:rFonts w:cstheme="minorHAnsi"/>
+        </w:rPr>
+        <w:t>and rank recommendations from most critical to least critical</w:t>
       </w:r>
     </w:p>
     <w:p>
@@ -1908,9 +1926,27 @@
           <w:ilvl w:val="0"/>
           <w:numId w:val="23"/>
         </w:numPr>
-      </w:pPr>
-      <w:r>
+        <w:rPr>
+          <w:rFonts w:cstheme="minorHAnsi"/>
+        </w:rPr>
+      </w:pPr>
+      <w:r>
+        <w:rPr>
+          <w:rFonts w:cstheme="minorHAnsi"/>
+        </w:rPr>
         <w:t>Provide justification and context for each recommendation</w:t>
+      </w:r>
+      <w:r>
+        <w:rPr>
+          <w:rFonts w:cstheme="minorHAnsi"/>
+        </w:rPr>
+        <w:br/>
+      </w:r>
+      <w:r>
+        <w:rPr>
+          <w:rFonts w:cstheme="minorHAnsi"/>
+        </w:rPr>
+        <w:t>(e.g., performance, reliability, usability, cost, scalability)</w:t>
       </w:r>
     </w:p>
     <w:p>
@@ -1919,18 +1955,270 @@
           <w:ilvl w:val="0"/>
           <w:numId w:val="23"/>
         </w:numPr>
-      </w:pPr>
-      <w:r>
-        <w:t>Distinguish between short-term refinements and longer-term extensions</w:t>
-      </w:r>
-    </w:p>
-    <w:p>
-      <w:pPr>
-        <w:rPr>
-          <w:b/>
-          <w:bCs/>
-        </w:rPr>
-      </w:pPr>
+        <w:rPr>
+          <w:rFonts w:cstheme="minorHAnsi"/>
+        </w:rPr>
+      </w:pPr>
+      <w:r>
+        <w:rPr>
+          <w:rFonts w:cstheme="minorHAnsi"/>
+        </w:rPr>
+        <w:t>Distinguish between</w:t>
+      </w:r>
+      <w:r>
+        <w:rPr>
+          <w:rFonts w:cstheme="minorHAnsi"/>
+        </w:rPr>
+        <w:t>:</w:t>
+      </w:r>
+    </w:p>
+    <w:p>
+      <w:pPr>
+        <w:numPr>
+          <w:ilvl w:val="1"/>
+          <w:numId w:val="23"/>
+        </w:numPr>
+        <w:rPr>
+          <w:rFonts w:cstheme="minorHAnsi"/>
+        </w:rPr>
+      </w:pPr>
+      <w:r>
+        <w:rPr>
+          <w:rFonts w:eastAsia="Times New Roman" w:cstheme="minorHAnsi"/>
+          <w:b/>
+          <w:bCs/>
+          <w:kern w:val="0"/>
+          <w14:ligatures w14:val="none"/>
+        </w:rPr>
+        <w:t>Short-term refinements</w:t>
+      </w:r>
+      <w:r>
+        <w:rPr>
+          <w:rFonts w:eastAsia="Times New Roman" w:cstheme="minorHAnsi"/>
+          <w:kern w:val="0"/>
+          <w14:ligatures w14:val="none"/>
+        </w:rPr>
+        <w:t xml:space="preserve"> (incremental improvements to the existing system)</w:t>
+      </w:r>
+    </w:p>
+    <w:p>
+      <w:pPr>
+        <w:numPr>
+          <w:ilvl w:val="1"/>
+          <w:numId w:val="23"/>
+        </w:numPr>
+        <w:rPr>
+          <w:rFonts w:cstheme="minorHAnsi"/>
+        </w:rPr>
+      </w:pPr>
+      <w:r>
+        <w:rPr>
+          <w:rFonts w:eastAsia="Times New Roman" w:cstheme="minorHAnsi"/>
+          <w:kern w:val="0"/>
+          <w14:ligatures w14:val="none"/>
+        </w:rPr>
+        <w:t xml:space="preserve"> </w:t>
+      </w:r>
+      <w:r>
+        <w:rPr>
+          <w:rFonts w:eastAsia="Times New Roman" w:cstheme="minorHAnsi"/>
+          <w:b/>
+          <w:bCs/>
+          <w:kern w:val="0"/>
+          <w14:ligatures w14:val="none"/>
+        </w:rPr>
+        <w:t>Longer-term extensions</w:t>
+      </w:r>
+      <w:r>
+        <w:rPr>
+          <w:rFonts w:eastAsia="Times New Roman" w:cstheme="minorHAnsi"/>
+          <w:kern w:val="0"/>
+          <w14:ligatures w14:val="none"/>
+        </w:rPr>
+        <w:t xml:space="preserve"> (new features, capabilities, or research directions)</w:t>
+      </w:r>
+    </w:p>
+    <w:p/>
+    <w:p>
+      <w:pPr>
+        <w:ind w:left="360"/>
+      </w:pPr>
+      <w:r>
+        <w:rPr>
+          <w:b/>
+          <w:bCs/>
+        </w:rPr>
+        <w:t>Intern-Scoped Future Work</w:t>
+      </w:r>
+      <w:r>
+        <w:rPr>
+          <w:b/>
+          <w:bCs/>
+        </w:rPr>
+        <w:br/>
+      </w:r>
+      <w:r>
+        <w:t>Identify one modest limitation or open problem in the current system that could reasonably be assigned to a single intern or junior engineer</w:t>
+      </w:r>
+    </w:p>
+    <w:p>
+      <w:pPr>
+        <w:ind w:left="720"/>
+      </w:pPr>
+      <w:r>
+        <w:t>This should result in a short paragraph (</w:t>
+      </w:r>
+      <w:r>
+        <w:t xml:space="preserve">about </w:t>
+      </w:r>
+      <w:r>
+        <w:t>5–7 sentences) that:</w:t>
+      </w:r>
+    </w:p>
+    <w:p>
+      <w:pPr>
+        <w:numPr>
+          <w:ilvl w:val="0"/>
+          <w:numId w:val="25"/>
+        </w:numPr>
+        <w:tabs>
+          <w:tab w:val="num" w:pos="720"/>
+        </w:tabs>
+      </w:pPr>
+      <w:r>
+        <w:t>Clearly defines the problem or limitation</w:t>
+      </w:r>
+    </w:p>
+    <w:p>
+      <w:pPr>
+        <w:numPr>
+          <w:ilvl w:val="0"/>
+          <w:numId w:val="25"/>
+        </w:numPr>
+        <w:tabs>
+          <w:tab w:val="num" w:pos="720"/>
+        </w:tabs>
+      </w:pPr>
+      <w:r>
+        <w:t>Explains why it matters to the overall system</w:t>
+      </w:r>
+    </w:p>
+    <w:p>
+      <w:pPr>
+        <w:numPr>
+          <w:ilvl w:val="0"/>
+          <w:numId w:val="25"/>
+        </w:numPr>
+        <w:tabs>
+          <w:tab w:val="num" w:pos="720"/>
+        </w:tabs>
+      </w:pPr>
+      <w:r>
+        <w:t>Describes the expected scope of work (what the intern would actually do)</w:t>
+      </w:r>
+    </w:p>
+    <w:p>
+      <w:pPr>
+        <w:numPr>
+          <w:ilvl w:val="0"/>
+          <w:numId w:val="25"/>
+        </w:numPr>
+        <w:tabs>
+          <w:tab w:val="num" w:pos="720"/>
+        </w:tabs>
+      </w:pPr>
+      <w:r>
+        <w:lastRenderedPageBreak/>
+        <w:t>States what a successful outcome would look like</w:t>
+      </w:r>
+    </w:p>
+    <w:p>
+      <w:pPr>
+        <w:rPr>
+          <w:b/>
+          <w:bCs/>
+        </w:rPr>
+      </w:pPr>
+      <w:r>
+        <w:rPr>
+          <w:b/>
+          <w:bCs/>
+        </w:rPr>
+        <w:t xml:space="preserve"> </w:t>
+      </w:r>
+      <w:r>
+        <w:rPr>
+          <w:b/>
+          <w:bCs/>
+        </w:rPr>
+        <w:tab/>
+      </w:r>
+    </w:p>
+    <w:p>
+      <w:pPr>
+        <w:ind w:firstLine="360"/>
+      </w:pPr>
+      <w:r>
+        <w:t>The problem should be:</w:t>
+      </w:r>
+    </w:p>
+    <w:p>
+      <w:pPr>
+        <w:numPr>
+          <w:ilvl w:val="0"/>
+          <w:numId w:val="26"/>
+        </w:numPr>
+        <w:tabs>
+          <w:tab w:val="num" w:pos="720"/>
+        </w:tabs>
+      </w:pPr>
+      <w:r>
+        <w:t>Well-defined and concrete</w:t>
+      </w:r>
+    </w:p>
+    <w:p>
+      <w:pPr>
+        <w:numPr>
+          <w:ilvl w:val="0"/>
+          <w:numId w:val="26"/>
+        </w:numPr>
+        <w:tabs>
+          <w:tab w:val="num" w:pos="720"/>
+        </w:tabs>
+      </w:pPr>
+      <w:r>
+        <w:t>Achievable in a limited timeframe (e.g., a summer or semester)</w:t>
+      </w:r>
+    </w:p>
+    <w:p>
+      <w:pPr>
+        <w:numPr>
+          <w:ilvl w:val="0"/>
+          <w:numId w:val="26"/>
+        </w:numPr>
+        <w:tabs>
+          <w:tab w:val="num" w:pos="720"/>
+        </w:tabs>
+      </w:pPr>
+      <w:r>
+        <w:t>Suitable for a pre-capstone or early-stage engineering student</w:t>
+      </w:r>
+    </w:p>
+    <w:p>
+      <w:pPr>
+        <w:ind w:left="720"/>
+        <w:rPr>
+          <w:b/>
+          <w:bCs/>
+        </w:rPr>
+      </w:pPr>
+      <w:r>
+        <w:rPr>
+          <w:b/>
+          <w:bCs/>
+        </w:rPr>
+        <w:br/>
+      </w:r>
     </w:p>
     <w:p>
       <w:pPr>
@@ -3533,6 +3821,155 @@
     </w:lvl>
   </w:abstractNum>
   <w:abstractNum w:abstractNumId="10" w15:restartNumberingAfterBreak="0">
+    <w:nsid w:val="48384117"/>
+    <w:multiLevelType w:val="multilevel"/>
+    <w:tmpl w:val="807A30EE"/>
+    <w:lvl w:ilvl="0">
+      <w:start w:val="1"/>
+      <w:numFmt w:val="bullet"/>
+      <w:lvlText w:val=""/>
+      <w:lvlJc w:val="left"/>
+      <w:pPr>
+        <w:tabs>
+          <w:tab w:val="num" w:pos="1080"/>
+        </w:tabs>
+        <w:ind w:left="1080" w:hanging="360"/>
+      </w:pPr>
+      <w:rPr>
+        <w:rFonts w:ascii="Symbol" w:hAnsi="Symbol" w:hint="default"/>
+        <w:sz w:val="20"/>
+      </w:rPr>
+    </w:lvl>
+    <w:lvl w:ilvl="1" w:tentative="1">
+      <w:start w:val="1"/>
+      <w:numFmt w:val="bullet"/>
+      <w:lvlText w:val="o"/>
+      <w:lvlJc w:val="left"/>
+      <w:pPr>
+        <w:tabs>
+          <w:tab w:val="num" w:pos="1800"/>
+        </w:tabs>
+        <w:ind w:left="1800" w:hanging="360"/>
+      </w:pPr>
+      <w:rPr>
+        <w:rFonts w:ascii="Courier New" w:hAnsi="Courier New" w:hint="default"/>
+        <w:sz w:val="20"/>
+      </w:rPr>
+    </w:lvl>
+    <w:lvl w:ilvl="2" w:tentative="1">
+      <w:start w:val="1"/>
+      <w:numFmt w:val="bullet"/>
+      <w:lvlText w:val=""/>
+      <w:lvlJc w:val="left"/>
+      <w:pPr>
+        <w:tabs>
+          <w:tab w:val="num" w:pos="2520"/>
+        </w:tabs>
+        <w:ind w:left="2520" w:hanging="360"/>
+      </w:pPr>
+      <w:rPr>
+        <w:rFonts w:ascii="Wingdings" w:hAnsi="Wingdings" w:hint="default"/>
+        <w:sz w:val="20"/>
+      </w:rPr>
+    </w:lvl>
+    <w:lvl w:ilvl="3" w:tentative="1">
+      <w:start w:val="1"/>
+      <w:numFmt w:val="bullet"/>
+      <w:lvlText w:val=""/>
+      <w:lvlJc w:val="left"/>
+      <w:pPr>
+        <w:tabs>
+          <w:tab w:val="num" w:pos="3240"/>
+        </w:tabs>
+        <w:ind w:left="3240" w:hanging="360"/>
+      </w:pPr>
+      <w:rPr>
+        <w:rFonts w:ascii="Wingdings" w:hAnsi="Wingdings" w:hint="default"/>
+        <w:sz w:val="20"/>
+      </w:rPr>
+    </w:lvl>
+    <w:lvl w:ilvl="4" w:tentative="1">
+      <w:start w:val="1"/>
+      <w:numFmt w:val="bullet"/>
+      <w:lvlText w:val=""/>
+      <w:lvlJc w:val="left"/>
+      <w:pPr>
+        <w:tabs>
+          <w:tab w:val="num" w:pos="3960"/>
+        </w:tabs>
+        <w:ind w:left="3960" w:hanging="360"/>
+      </w:pPr>
+      <w:rPr>
+        <w:rFonts w:ascii="Wingdings" w:hAnsi="Wingdings" w:hint="default"/>
+        <w:sz w:val="20"/>
+      </w:rPr>
+    </w:lvl>
+    <w:lvl w:ilvl="5" w:tentative="1">
+      <w:start w:val="1"/>
+      <w:numFmt w:val="bullet"/>
+      <w:lvlText w:val=""/>
+      <w:lvlJc w:val="left"/>
+      <w:pPr>
+        <w:tabs>
+          <w:tab w:val="num" w:pos="4680"/>
+        </w:tabs>
+        <w:ind w:left="4680" w:hanging="360"/>
+      </w:pPr>
+      <w:rPr>
+        <w:rFonts w:ascii="Wingdings" w:hAnsi="Wingdings" w:hint="default"/>
+        <w:sz w:val="20"/>
+      </w:rPr>
+    </w:lvl>
+    <w:lvl w:ilvl="6" w:tentative="1">
+      <w:start w:val="1"/>
+      <w:numFmt w:val="bullet"/>
+      <w:lvlText w:val=""/>
+      <w:lvlJc w:val="left"/>
+      <w:pPr>
+        <w:tabs>
+          <w:tab w:val="num" w:pos="5400"/>
+        </w:tabs>
+        <w:ind w:left="5400" w:hanging="360"/>
+      </w:pPr>
+      <w:rPr>
+        <w:rFonts w:ascii="Wingdings" w:hAnsi="Wingdings" w:hint="default"/>
+        <w:sz w:val="20"/>
+      </w:rPr>
+    </w:lvl>
+    <w:lvl w:ilvl="7" w:tentative="1">
+      <w:start w:val="1"/>
+      <w:numFmt w:val="bullet"/>
+      <w:lvlText w:val=""/>
+      <w:lvlJc w:val="left"/>
+      <w:pPr>
+        <w:tabs>
+          <w:tab w:val="num" w:pos="6120"/>
+        </w:tabs>
+        <w:ind w:left="6120" w:hanging="360"/>
+      </w:pPr>
+      <w:rPr>
+        <w:rFonts w:ascii="Wingdings" w:hAnsi="Wingdings" w:hint="default"/>
+        <w:sz w:val="20"/>
+      </w:rPr>
+    </w:lvl>
+    <w:lvl w:ilvl="8" w:tentative="1">
+      <w:start w:val="1"/>
+      <w:numFmt w:val="bullet"/>
+      <w:lvlText w:val=""/>
+      <w:lvlJc w:val="left"/>
+      <w:pPr>
+        <w:tabs>
+          <w:tab w:val="num" w:pos="6840"/>
+        </w:tabs>
+        <w:ind w:left="6840" w:hanging="360"/>
+      </w:pPr>
+      <w:rPr>
+        <w:rFonts w:ascii="Wingdings" w:hAnsi="Wingdings" w:hint="default"/>
+        <w:sz w:val="20"/>
+      </w:rPr>
+    </w:lvl>
+  </w:abstractNum>
+  <w:abstractNum w:abstractNumId="11" w15:restartNumberingAfterBreak="0">
     <w:nsid w:val="51AE49F2"/>
     <w:multiLevelType w:val="multilevel"/>
     <w:tmpl w:val="0C3CD940"/>
@@ -3681,7 +4118,7 @@
       </w:rPr>
     </w:lvl>
   </w:abstractNum>
-  <w:abstractNum w:abstractNumId="11" w15:restartNumberingAfterBreak="0">
+  <w:abstractNum w:abstractNumId="12" w15:restartNumberingAfterBreak="0">
     <w:nsid w:val="54D956F2"/>
     <w:multiLevelType w:val="multilevel"/>
     <w:tmpl w:val="AB2C2EA6"/>
@@ -3830,7 +4267,7 @@
       </w:rPr>
     </w:lvl>
   </w:abstractNum>
-  <w:abstractNum w:abstractNumId="12" w15:restartNumberingAfterBreak="0">
+  <w:abstractNum w:abstractNumId="13" w15:restartNumberingAfterBreak="0">
     <w:nsid w:val="553102CF"/>
     <w:multiLevelType w:val="multilevel"/>
     <w:tmpl w:val="F6B651CA"/>
@@ -3979,7 +4416,7 @@
       </w:rPr>
     </w:lvl>
   </w:abstractNum>
-  <w:abstractNum w:abstractNumId="13" w15:restartNumberingAfterBreak="0">
+  <w:abstractNum w:abstractNumId="14" w15:restartNumberingAfterBreak="0">
     <w:nsid w:val="684E45AF"/>
     <w:multiLevelType w:val="multilevel"/>
     <w:tmpl w:val="1FAC8664"/>
@@ -4128,7 +4565,7 @@
       </w:rPr>
     </w:lvl>
   </w:abstractNum>
-  <w:abstractNum w:abstractNumId="14" w15:restartNumberingAfterBreak="0">
+  <w:abstractNum w:abstractNumId="15" w15:restartNumberingAfterBreak="0">
     <w:nsid w:val="6ABE5C04"/>
     <w:multiLevelType w:val="multilevel"/>
     <w:tmpl w:val="9BA69F24"/>
@@ -4277,7 +4714,156 @@
       </w:rPr>
     </w:lvl>
   </w:abstractNum>
-  <w:abstractNum w:abstractNumId="15" w15:restartNumberingAfterBreak="0">
+  <w:abstractNum w:abstractNumId="16" w15:restartNumberingAfterBreak="0">
+    <w:nsid w:val="6C054A79"/>
+    <w:multiLevelType w:val="multilevel"/>
+    <w:tmpl w:val="6C8CD1FC"/>
+    <w:lvl w:ilvl="0">
+      <w:start w:val="1"/>
+      <w:numFmt w:val="bullet"/>
+      <w:lvlText w:val=""/>
+      <w:lvlJc w:val="left"/>
+      <w:pPr>
+        <w:tabs>
+          <w:tab w:val="num" w:pos="1080"/>
+        </w:tabs>
+        <w:ind w:left="1080" w:hanging="360"/>
+      </w:pPr>
+      <w:rPr>
+        <w:rFonts w:ascii="Symbol" w:hAnsi="Symbol" w:hint="default"/>
+        <w:sz w:val="20"/>
+      </w:rPr>
+    </w:lvl>
+    <w:lvl w:ilvl="1" w:tentative="1">
+      <w:start w:val="1"/>
+      <w:numFmt w:val="bullet"/>
+      <w:lvlText w:val="o"/>
+      <w:lvlJc w:val="left"/>
+      <w:pPr>
+        <w:tabs>
+          <w:tab w:val="num" w:pos="1800"/>
+        </w:tabs>
+        <w:ind w:left="1800" w:hanging="360"/>
+      </w:pPr>
+      <w:rPr>
+        <w:rFonts w:ascii="Courier New" w:hAnsi="Courier New" w:hint="default"/>
+        <w:sz w:val="20"/>
+      </w:rPr>
+    </w:lvl>
+    <w:lvl w:ilvl="2" w:tentative="1">
+      <w:start w:val="1"/>
+      <w:numFmt w:val="bullet"/>
+      <w:lvlText w:val=""/>
+      <w:lvlJc w:val="left"/>
+      <w:pPr>
+        <w:tabs>
+          <w:tab w:val="num" w:pos="2520"/>
+        </w:tabs>
+        <w:ind w:left="2520" w:hanging="360"/>
+      </w:pPr>
+      <w:rPr>
+        <w:rFonts w:ascii="Wingdings" w:hAnsi="Wingdings" w:hint="default"/>
+        <w:sz w:val="20"/>
+      </w:rPr>
+    </w:lvl>
+    <w:lvl w:ilvl="3" w:tentative="1">
+      <w:start w:val="1"/>
+      <w:numFmt w:val="bullet"/>
+      <w:lvlText w:val=""/>
+      <w:lvlJc w:val="left"/>
+      <w:pPr>
+        <w:tabs>
+          <w:tab w:val="num" w:pos="3240"/>
+        </w:tabs>
+        <w:ind w:left="3240" w:hanging="360"/>
+      </w:pPr>
+      <w:rPr>
+        <w:rFonts w:ascii="Wingdings" w:hAnsi="Wingdings" w:hint="default"/>
+        <w:sz w:val="20"/>
+      </w:rPr>
+    </w:lvl>
+    <w:lvl w:ilvl="4" w:tentative="1">
+      <w:start w:val="1"/>
+      <w:numFmt w:val="bullet"/>
+      <w:lvlText w:val=""/>
+      <w:lvlJc w:val="left"/>
+      <w:pPr>
+        <w:tabs>
+          <w:tab w:val="num" w:pos="3960"/>
+        </w:tabs>
+        <w:ind w:left="3960" w:hanging="360"/>
+      </w:pPr>
+      <w:rPr>
+        <w:rFonts w:ascii="Wingdings" w:hAnsi="Wingdings" w:hint="default"/>
+        <w:sz w:val="20"/>
+      </w:rPr>
+    </w:lvl>
+    <w:lvl w:ilvl="5" w:tentative="1">
+      <w:start w:val="1"/>
+      <w:numFmt w:val="bullet"/>
+      <w:lvlText w:val=""/>
+      <w:lvlJc w:val="left"/>
+      <w:pPr>
+        <w:tabs>
+          <w:tab w:val="num" w:pos="4680"/>
+        </w:tabs>
+        <w:ind w:left="4680" w:hanging="360"/>
+      </w:pPr>
+      <w:rPr>
+        <w:rFonts w:ascii="Wingdings" w:hAnsi="Wingdings" w:hint="default"/>
+        <w:sz w:val="20"/>
+      </w:rPr>
+    </w:lvl>
+    <w:lvl w:ilvl="6" w:tentative="1">
+      <w:start w:val="1"/>
+      <w:numFmt w:val="bullet"/>
+      <w:lvlText w:val=""/>
+      <w:lvlJc w:val="left"/>
+      <w:pPr>
+        <w:tabs>
+          <w:tab w:val="num" w:pos="5400"/>
+        </w:tabs>
+        <w:ind w:left="5400" w:hanging="360"/>
+      </w:pPr>
+      <w:rPr>
+        <w:rFonts w:ascii="Wingdings" w:hAnsi="Wingdings" w:hint="default"/>
+        <w:sz w:val="20"/>
+      </w:rPr>
+    </w:lvl>
+    <w:lvl w:ilvl="7" w:tentative="1">
+      <w:start w:val="1"/>
+      <w:numFmt w:val="bullet"/>
+      <w:lvlText w:val=""/>
+      <w:lvlJc w:val="left"/>
+      <w:pPr>
+        <w:tabs>
+          <w:tab w:val="num" w:pos="6120"/>
+        </w:tabs>
+        <w:ind w:left="6120" w:hanging="360"/>
+      </w:pPr>
+      <w:rPr>
+        <w:rFonts w:ascii="Wingdings" w:hAnsi="Wingdings" w:hint="default"/>
+        <w:sz w:val="20"/>
+      </w:rPr>
+    </w:lvl>
+    <w:lvl w:ilvl="8" w:tentative="1">
+      <w:start w:val="1"/>
+      <w:numFmt w:val="bullet"/>
+      <w:lvlText w:val=""/>
+      <w:lvlJc w:val="left"/>
+      <w:pPr>
+        <w:tabs>
+          <w:tab w:val="num" w:pos="6840"/>
+        </w:tabs>
+        <w:ind w:left="6840" w:hanging="360"/>
+      </w:pPr>
+      <w:rPr>
+        <w:rFonts w:ascii="Wingdings" w:hAnsi="Wingdings" w:hint="default"/>
+        <w:sz w:val="20"/>
+      </w:rPr>
+    </w:lvl>
+  </w:abstractNum>
+  <w:abstractNum w:abstractNumId="17" w15:restartNumberingAfterBreak="0">
     <w:nsid w:val="6CE969A2"/>
     <w:multiLevelType w:val="hybridMultilevel"/>
     <w:tmpl w:val="51C8CA8A"/>
@@ -4390,7 +4976,7 @@
       </w:rPr>
     </w:lvl>
   </w:abstractNum>
-  <w:abstractNum w:abstractNumId="16" w15:restartNumberingAfterBreak="0">
+  <w:abstractNum w:abstractNumId="18" w15:restartNumberingAfterBreak="0">
     <w:nsid w:val="6D4D04A8"/>
     <w:multiLevelType w:val="multilevel"/>
     <w:tmpl w:val="C37ACFEC"/>
@@ -4539,7 +5125,7 @@
       </w:rPr>
     </w:lvl>
   </w:abstractNum>
-  <w:abstractNum w:abstractNumId="17" w15:restartNumberingAfterBreak="0">
+  <w:abstractNum w:abstractNumId="19" w15:restartNumberingAfterBreak="0">
     <w:nsid w:val="71936A94"/>
     <w:multiLevelType w:val="multilevel"/>
     <w:tmpl w:val="F0A811BE"/>
@@ -4688,7 +5274,7 @@
       </w:rPr>
     </w:lvl>
   </w:abstractNum>
-  <w:abstractNum w:abstractNumId="18" w15:restartNumberingAfterBreak="0">
+  <w:abstractNum w:abstractNumId="20" w15:restartNumberingAfterBreak="0">
     <w:nsid w:val="72975FB2"/>
     <w:multiLevelType w:val="hybridMultilevel"/>
     <w:tmpl w:val="F1BEC4C8"/>
@@ -4801,7 +5387,7 @@
       </w:rPr>
     </w:lvl>
   </w:abstractNum>
-  <w:abstractNum w:abstractNumId="19" w15:restartNumberingAfterBreak="0">
+  <w:abstractNum w:abstractNumId="21" w15:restartNumberingAfterBreak="0">
     <w:nsid w:val="748978E8"/>
     <w:multiLevelType w:val="multilevel"/>
     <w:tmpl w:val="428415F2"/>
@@ -4812,25 +5398,25 @@
       <w:lvlJc w:val="left"/>
       <w:pPr>
         <w:tabs>
-          <w:tab w:val="num" w:pos="720"/>
-        </w:tabs>
-        <w:ind w:left="720" w:hanging="360"/>
+          <w:tab w:val="num" w:pos="1080"/>
+        </w:tabs>
+        <w:ind w:left="1080" w:hanging="360"/>
       </w:pPr>
       <w:rPr>
         <w:rFonts w:ascii="Symbol" w:hAnsi="Symbol" w:hint="default"/>
         <w:sz w:val="20"/>
       </w:rPr>
     </w:lvl>
-    <w:lvl w:ilvl="1" w:tentative="1">
+    <w:lvl w:ilvl="1">
       <w:start w:val="1"/>
       <w:numFmt w:val="bullet"/>
       <w:lvlText w:val="o"/>
       <w:lvlJc w:val="left"/>
       <w:pPr>
         <w:tabs>
-          <w:tab w:val="num" w:pos="1440"/>
-        </w:tabs>
-        <w:ind w:left="1440" w:hanging="360"/>
+          <w:tab w:val="num" w:pos="1800"/>
+        </w:tabs>
+        <w:ind w:left="1800" w:hanging="360"/>
       </w:pPr>
       <w:rPr>
         <w:rFonts w:ascii="Courier New" w:hAnsi="Courier New" w:hint="default"/>
@@ -4844,9 +5430,9 @@
       <w:lvlJc w:val="left"/>
       <w:pPr>
         <w:tabs>
-          <w:tab w:val="num" w:pos="2160"/>
-        </w:tabs>
-        <w:ind w:left="2160" w:hanging="360"/>
+          <w:tab w:val="num" w:pos="2520"/>
+        </w:tabs>
+        <w:ind w:left="2520" w:hanging="360"/>
       </w:pPr>
       <w:rPr>
         <w:rFonts w:ascii="Wingdings" w:hAnsi="Wingdings" w:hint="default"/>
@@ -4860,9 +5446,9 @@
       <w:lvlJc w:val="left"/>
       <w:pPr>
         <w:tabs>
-          <w:tab w:val="num" w:pos="2880"/>
-        </w:tabs>
-        <w:ind w:left="2880" w:hanging="360"/>
+          <w:tab w:val="num" w:pos="3240"/>
+        </w:tabs>
+        <w:ind w:left="3240" w:hanging="360"/>
       </w:pPr>
       <w:rPr>
         <w:rFonts w:ascii="Wingdings" w:hAnsi="Wingdings" w:hint="default"/>
@@ -4876,9 +5462,9 @@
       <w:lvlJc w:val="left"/>
       <w:pPr>
         <w:tabs>
-          <w:tab w:val="num" w:pos="3600"/>
-        </w:tabs>
-        <w:ind w:left="3600" w:hanging="360"/>
+          <w:tab w:val="num" w:pos="3960"/>
+        </w:tabs>
+        <w:ind w:left="3960" w:hanging="360"/>
       </w:pPr>
       <w:rPr>
         <w:rFonts w:ascii="Wingdings" w:hAnsi="Wingdings" w:hint="default"/>
@@ -4892,9 +5478,9 @@
       <w:lvlJc w:val="left"/>
       <w:pPr>
         <w:tabs>
-          <w:tab w:val="num" w:pos="4320"/>
-        </w:tabs>
-        <w:ind w:left="4320" w:hanging="360"/>
+          <w:tab w:val="num" w:pos="4680"/>
+        </w:tabs>
+        <w:ind w:left="4680" w:hanging="360"/>
       </w:pPr>
       <w:rPr>
         <w:rFonts w:ascii="Wingdings" w:hAnsi="Wingdings" w:hint="default"/>
@@ -4908,9 +5494,9 @@
       <w:lvlJc w:val="left"/>
       <w:pPr>
         <w:tabs>
-          <w:tab w:val="num" w:pos="5040"/>
-        </w:tabs>
-        <w:ind w:left="5040" w:hanging="360"/>
+          <w:tab w:val="num" w:pos="5400"/>
+        </w:tabs>
+        <w:ind w:left="5400" w:hanging="360"/>
       </w:pPr>
       <w:rPr>
         <w:rFonts w:ascii="Wingdings" w:hAnsi="Wingdings" w:hint="default"/>
@@ -4924,9 +5510,9 @@
       <w:lvlJc w:val="left"/>
       <w:pPr>
         <w:tabs>
-          <w:tab w:val="num" w:pos="5760"/>
-        </w:tabs>
-        <w:ind w:left="5760" w:hanging="360"/>
+          <w:tab w:val="num" w:pos="6120"/>
+        </w:tabs>
+        <w:ind w:left="6120" w:hanging="360"/>
       </w:pPr>
       <w:rPr>
         <w:rFonts w:ascii="Wingdings" w:hAnsi="Wingdings" w:hint="default"/>
@@ -4940,9 +5526,9 @@
       <w:lvlJc w:val="left"/>
       <w:pPr>
         <w:tabs>
-          <w:tab w:val="num" w:pos="6480"/>
-        </w:tabs>
-        <w:ind w:left="6480" w:hanging="360"/>
+          <w:tab w:val="num" w:pos="6840"/>
+        </w:tabs>
+        <w:ind w:left="6840" w:hanging="360"/>
       </w:pPr>
       <w:rPr>
         <w:rFonts w:ascii="Wingdings" w:hAnsi="Wingdings" w:hint="default"/>
@@ -4950,7 +5536,7 @@
       </w:rPr>
     </w:lvl>
   </w:abstractNum>
-  <w:abstractNum w:abstractNumId="20" w15:restartNumberingAfterBreak="0">
+  <w:abstractNum w:abstractNumId="22" w15:restartNumberingAfterBreak="0">
     <w:nsid w:val="790F097F"/>
     <w:multiLevelType w:val="multilevel"/>
     <w:tmpl w:val="091AA276"/>
@@ -5099,7 +5685,7 @@
       </w:rPr>
     </w:lvl>
   </w:abstractNum>
-  <w:abstractNum w:abstractNumId="21" w15:restartNumberingAfterBreak="0">
+  <w:abstractNum w:abstractNumId="23" w15:restartNumberingAfterBreak="0">
     <w:nsid w:val="7A421793"/>
     <w:multiLevelType w:val="multilevel"/>
     <w:tmpl w:val="18607566"/>
@@ -5248,7 +5834,7 @@
       </w:rPr>
     </w:lvl>
   </w:abstractNum>
-  <w:abstractNum w:abstractNumId="22" w15:restartNumberingAfterBreak="0">
+  <w:abstractNum w:abstractNumId="24" w15:restartNumberingAfterBreak="0">
     <w:nsid w:val="7D56208A"/>
     <w:multiLevelType w:val="multilevel"/>
     <w:tmpl w:val="1D3A8A70"/>
@@ -5397,7 +5983,7 @@
       </w:rPr>
     </w:lvl>
   </w:abstractNum>
-  <w:abstractNum w:abstractNumId="23" w15:restartNumberingAfterBreak="0">
+  <w:abstractNum w:abstractNumId="25" w15:restartNumberingAfterBreak="0">
     <w:nsid w:val="7D6138BB"/>
     <w:multiLevelType w:val="multilevel"/>
     <w:tmpl w:val="6068124A"/>
@@ -5514,46 +6100,46 @@
     <w:abstractNumId w:val="8"/>
   </w:num>
   <w:num w:numId="2" w16cid:durableId="1477187425">
-    <w:abstractNumId w:val="15"/>
+    <w:abstractNumId w:val="17"/>
   </w:num>
   <w:num w:numId="3" w16cid:durableId="329909121">
-    <w:abstractNumId w:val="18"/>
+    <w:abstractNumId w:val="20"/>
   </w:num>
   <w:num w:numId="4" w16cid:durableId="1893075183">
-    <w:abstractNumId w:val="23"/>
+    <w:abstractNumId w:val="25"/>
   </w:num>
   <w:num w:numId="5" w16cid:durableId="198855028">
     <w:abstractNumId w:val="0"/>
   </w:num>
   <w:num w:numId="6" w16cid:durableId="357967909">
-    <w:abstractNumId w:val="12"/>
+    <w:abstractNumId w:val="13"/>
   </w:num>
   <w:num w:numId="7" w16cid:durableId="1742755046">
     <w:abstractNumId w:val="5"/>
   </w:num>
   <w:num w:numId="8" w16cid:durableId="541329046">
-    <w:abstractNumId w:val="21"/>
+    <w:abstractNumId w:val="23"/>
   </w:num>
   <w:num w:numId="9" w16cid:durableId="1124349231">
     <w:abstractNumId w:val="9"/>
   </w:num>
   <w:num w:numId="10" w16cid:durableId="332801322">
-    <w:abstractNumId w:val="16"/>
+    <w:abstractNumId w:val="18"/>
   </w:num>
   <w:num w:numId="11" w16cid:durableId="484665734">
-    <w:abstractNumId w:val="13"/>
+    <w:abstractNumId w:val="14"/>
   </w:num>
   <w:num w:numId="12" w16cid:durableId="1070006556">
     <w:abstractNumId w:val="4"/>
   </w:num>
   <w:num w:numId="13" w16cid:durableId="2011247799">
-    <w:abstractNumId w:val="11"/>
+    <w:abstractNumId w:val="12"/>
   </w:num>
   <w:num w:numId="14" w16cid:durableId="158008113">
     <w:abstractNumId w:val="6"/>
   </w:num>
   <w:num w:numId="15" w16cid:durableId="2131776393">
-    <w:abstractNumId w:val="17"/>
+    <w:abstractNumId w:val="19"/>
   </w:num>
   <w:num w:numId="16" w16cid:durableId="580799571">
     <w:abstractNumId w:val="7"/>
@@ -5562,10 +6148,10 @@
     <w:abstractNumId w:val="2"/>
   </w:num>
   <w:num w:numId="18" w16cid:durableId="1262758187">
-    <w:abstractNumId w:val="22"/>
+    <w:abstractNumId w:val="24"/>
   </w:num>
   <w:num w:numId="19" w16cid:durableId="1797991447">
-    <w:abstractNumId w:val="14"/>
+    <w:abstractNumId w:val="15"/>
   </w:num>
   <w:num w:numId="20" w16cid:durableId="1644044205">
     <w:abstractNumId w:val="3"/>
@@ -5574,13 +6160,19 @@
     <w:abstractNumId w:val="1"/>
   </w:num>
   <w:num w:numId="22" w16cid:durableId="154420899">
+    <w:abstractNumId w:val="11"/>
+  </w:num>
+  <w:num w:numId="23" w16cid:durableId="440952264">
+    <w:abstractNumId w:val="21"/>
+  </w:num>
+  <w:num w:numId="24" w16cid:durableId="212619273">
+    <w:abstractNumId w:val="22"/>
+  </w:num>
+  <w:num w:numId="25" w16cid:durableId="1086850704">
     <w:abstractNumId w:val="10"/>
   </w:num>
-  <w:num w:numId="23" w16cid:durableId="440952264">
-    <w:abstractNumId w:val="19"/>
-  </w:num>
-  <w:num w:numId="24" w16cid:durableId="212619273">
-    <w:abstractNumId w:val="20"/>
+  <w:num w:numId="26" w16cid:durableId="631717373">
+    <w:abstractNumId w:val="16"/>
   </w:num>
 </w:numbering>
 </file>
@@ -6189,7 +6781,6 @@
   <w:style w:type="character" w:default="1" w:styleId="DefaultParagraphFont">
     <w:name w:val="Default Paragraph Font"/>
     <w:uiPriority w:val="1"/>
-    <w:semiHidden/>
     <w:unhideWhenUsed/>
   </w:style>
   <w:style w:type="table" w:default="1" w:styleId="TableNormal">
@@ -6579,6 +7170,17 @@
       <w:szCs w:val="24"/>
     </w:rPr>
   </w:style>
+  <w:style w:type="character" w:styleId="Strong">
+    <w:name w:val="Strong"/>
+    <w:basedOn w:val="DefaultParagraphFont"/>
+    <w:uiPriority w:val="22"/>
+    <w:qFormat/>
+    <w:rsid w:val="00163D66"/>
+    <w:rPr>
+      <w:b/>
+      <w:bCs/>
+    </w:rPr>
+  </w:style>
 </w:styles>
 </file>
 

</xml_diff>